<commit_message>
Avancée sur le rapport
</commit_message>
<xml_diff>
--- a/Rapport/Rapport.docx
+++ b/Rapport/Rapport.docx
@@ -101,7 +101,7 @@
         <w:t>Tank Trouble Remastered</w:t>
       </w:r>
       <w:r>
-        <w:t xml:space="preserve"> !</w:t>
+        <w:t>!</w:t>
       </w:r>
     </w:p>
     <w:p>
@@ -201,7 +201,13 @@
         <w:t xml:space="preserve"> It </w:t>
       </w:r>
       <w:r>
-        <w:t xml:space="preserve">includes, among other: </w:t>
+        <w:t>includes, among other</w:t>
+      </w:r>
+      <w:r>
+        <w:t>s</w:t>
+      </w:r>
+      <w:r>
+        <w:t xml:space="preserve">: </w:t>
       </w:r>
       <w:r>
         <w:t>dealing with collisions</w:t>
@@ -228,6 +234,9 @@
         <w:t xml:space="preserve">and </w:t>
       </w:r>
       <w:r>
+        <w:t xml:space="preserve">a </w:t>
+      </w:r>
+      <w:r>
         <w:t xml:space="preserve">user-friendly </w:t>
       </w:r>
       <w:r>
@@ -273,6 +282,9 @@
         <w:t xml:space="preserve"> </w:t>
       </w:r>
       <w:r>
+        <w:t xml:space="preserve">a </w:t>
+      </w:r>
+      <w:r>
         <w:t>random</w:t>
       </w:r>
       <w:r>
@@ -309,7 +321,13 @@
         <w:t>sound effects</w:t>
       </w:r>
       <w:r>
-        <w:t>, game menu</w:t>
+        <w:t xml:space="preserve">, </w:t>
+      </w:r>
+      <w:r>
+        <w:t xml:space="preserve">a </w:t>
+      </w:r>
+      <w:r>
+        <w:t>game menu</w:t>
       </w:r>
       <w:r>
         <w:t xml:space="preserve"> </w:t>
@@ -359,7 +377,13 @@
         <w:jc w:val="both"/>
       </w:pPr>
       <w:r>
-        <w:t xml:space="preserve">We took full use of object oriented programming </w:t>
+        <w:t>We took full use of object</w:t>
+      </w:r>
+      <w:r>
+        <w:t>-</w:t>
+      </w:r>
+      <w:r>
+        <w:t xml:space="preserve">oriented programming </w:t>
       </w:r>
       <w:r>
         <w:t xml:space="preserve">in our project since we have similar objects such as </w:t>
@@ -461,11 +485,9 @@
             <w:pPr>
               <w:jc w:val="both"/>
             </w:pPr>
-            <w:proofErr w:type="spellStart"/>
             <w:r>
               <w:t>GamePanel</w:t>
             </w:r>
-            <w:proofErr w:type="spellEnd"/>
           </w:p>
         </w:tc>
         <w:tc>
@@ -494,11 +516,9 @@
             <w:pPr>
               <w:jc w:val="both"/>
             </w:pPr>
-            <w:proofErr w:type="spellStart"/>
             <w:r>
               <w:t>KeyHandler</w:t>
             </w:r>
-            <w:proofErr w:type="spellEnd"/>
           </w:p>
         </w:tc>
         <w:tc>
@@ -527,7 +547,6 @@
             <w:pPr>
               <w:jc w:val="both"/>
             </w:pPr>
-            <w:proofErr w:type="spellStart"/>
             <w:r>
               <w:t>Moving</w:t>
             </w:r>
@@ -537,7 +556,6 @@
             <w:r>
               <w:t>y</w:t>
             </w:r>
-            <w:proofErr w:type="spellEnd"/>
           </w:p>
         </w:tc>
         <w:tc>
@@ -610,13 +628,8 @@
               <w:jc w:val="both"/>
             </w:pPr>
             <w:r>
-              <w:t xml:space="preserve">Extends </w:t>
-            </w:r>
-            <w:proofErr w:type="spellStart"/>
-            <w:r>
-              <w:t>MovingEntity</w:t>
-            </w:r>
-            <w:proofErr w:type="spellEnd"/>
+              <w:t>Extends MovingEntity</w:t>
+            </w:r>
             <w:r>
               <w:t xml:space="preserve"> with </w:t>
             </w:r>
@@ -658,15 +671,7 @@
               <w:jc w:val="both"/>
             </w:pPr>
             <w:r>
-              <w:t xml:space="preserve">Extends </w:t>
-            </w:r>
-            <w:proofErr w:type="spellStart"/>
-            <w:r>
-              <w:t>MovingEntity</w:t>
-            </w:r>
-            <w:proofErr w:type="spellEnd"/>
-            <w:r>
-              <w:t xml:space="preserve"> with collisions, displacements, draw, shoot</w:t>
+              <w:t>Extends MovingEntity with collisions, displacements, draw, shoot</w:t>
             </w:r>
           </w:p>
         </w:tc>
@@ -683,19 +688,9 @@
             <w:pPr>
               <w:jc w:val="both"/>
             </w:pPr>
-            <w:proofErr w:type="spellStart"/>
-            <w:r>
-              <w:t>Tank_Super</w:t>
-            </w:r>
-            <w:proofErr w:type="spellEnd"/>
-            <w:r>
-              <w:t xml:space="preserve"> and </w:t>
-            </w:r>
-            <w:proofErr w:type="spellStart"/>
-            <w:r>
-              <w:t>Bullet_Super</w:t>
-            </w:r>
-            <w:proofErr w:type="spellEnd"/>
+            <w:r>
+              <w:t>Tank_Super and Bullet_Super</w:t>
+            </w:r>
           </w:p>
         </w:tc>
         <w:tc>
@@ -707,7 +702,13 @@
               <w:jc w:val="both"/>
             </w:pPr>
             <w:r>
-              <w:t>Extends from Tank and Bullet respectively. Enables to create entities with special capacities</w:t>
+              <w:t xml:space="preserve">Extends from Tank and Bullet respectively. Enables to create </w:t>
+            </w:r>
+            <w:r>
+              <w:t xml:space="preserve">of </w:t>
+            </w:r>
+            <w:r>
+              <w:t>entities with special capacities</w:t>
             </w:r>
           </w:p>
         </w:tc>
@@ -718,7 +719,7 @@
         <w:jc w:val="both"/>
       </w:pPr>
       <w:r>
-        <w:t>Table : Division of the project in classes</w:t>
+        <w:t>Table: Division of the project in classes</w:t>
       </w:r>
     </w:p>
     <w:p>
@@ -736,10 +737,16 @@
         <w:t xml:space="preserve"> to code in a synchronous way and manage versions. </w:t>
       </w:r>
       <w:r>
-        <w:t xml:space="preserve">We spent some time </w:t>
-      </w:r>
-      <w:r>
-        <w:t xml:space="preserve">at the beginning to get used to it, but it’s a great way to code </w:t>
+        <w:t>In the beginning, w</w:t>
+      </w:r>
+      <w:r>
+        <w:t>e spent some time</w:t>
+      </w:r>
+      <w:r>
+        <w:t xml:space="preserve"> getting</w:t>
+      </w:r>
+      <w:r>
+        <w:t xml:space="preserve"> used to it, but it’s a great way to code </w:t>
       </w:r>
       <w:r>
         <w:t xml:space="preserve">together </w:t>
@@ -813,13 +820,8 @@
             <w:pPr>
               <w:jc w:val="center"/>
             </w:pPr>
-            <w:proofErr w:type="spellStart"/>
-            <w:r>
-              <w:t>Bonnaire</w:t>
-            </w:r>
-            <w:proofErr w:type="spellEnd"/>
-            <w:r>
-              <w:t xml:space="preserve"> Léo</w:t>
+            <w:r>
+              <w:t>Bonnaire Léo</w:t>
             </w:r>
           </w:p>
         </w:tc>
@@ -882,13 +884,8 @@
             <w:pPr>
               <w:jc w:val="center"/>
             </w:pPr>
-            <w:proofErr w:type="spellStart"/>
-            <w:r>
-              <w:t>Rosard</w:t>
-            </w:r>
-            <w:proofErr w:type="spellEnd"/>
-            <w:r>
-              <w:t xml:space="preserve"> Alexandre</w:t>
+            <w:r>
+              <w:t>Rosard Alexandre</w:t>
             </w:r>
           </w:p>
         </w:tc>
@@ -919,13 +916,8 @@
             <w:pPr>
               <w:jc w:val="center"/>
             </w:pPr>
-            <w:proofErr w:type="spellStart"/>
-            <w:r>
-              <w:t>Sibileau</w:t>
-            </w:r>
-            <w:proofErr w:type="spellEnd"/>
-            <w:r>
-              <w:t xml:space="preserve"> Antonin</w:t>
+            <w:r>
+              <w:t>Sibileau Antonin</w:t>
             </w:r>
           </w:p>
         </w:tc>
@@ -949,10 +941,16 @@
         <w:jc w:val="center"/>
       </w:pPr>
       <w:r>
-        <w:t xml:space="preserve">Table : </w:t>
-      </w:r>
-      <w:r>
-        <w:t>Participation of members to the project</w:t>
+        <w:t xml:space="preserve">Table: </w:t>
+      </w:r>
+      <w:r>
+        <w:t xml:space="preserve">Participation of members </w:t>
+      </w:r>
+      <w:r>
+        <w:t>in</w:t>
+      </w:r>
+      <w:r>
+        <w:t xml:space="preserve"> the project</w:t>
       </w:r>
     </w:p>
     <w:p>
@@ -965,10 +963,7 @@
         <w:jc w:val="both"/>
       </w:pPr>
       <w:r>
-        <w:t xml:space="preserve">Note: </w:t>
-      </w:r>
-      <w:r>
-        <w:t>The UML graphs presented here are not whole, you can find the entire diagram with the link in our bibliography, at the end of the document.</w:t>
+        <w:t>Note: The UML graphs presented here are not whole, you can find the entire diagram with the link in our bibliography, at the end of the document.</w:t>
       </w:r>
     </w:p>
     <w:p>
@@ -994,49 +989,52 @@
         <w:t xml:space="preserve"> classes</w:t>
       </w:r>
       <w:r>
-        <w:t xml:space="preserve"> together</w:t>
+        <w:t xml:space="preserve"> in </w:t>
+      </w:r>
+      <w:r>
+        <w:t>packages</w:t>
       </w:r>
       <w:r>
         <w:t xml:space="preserve"> </w:t>
       </w:r>
       <w:r>
-        <w:t xml:space="preserve">in </w:t>
-      </w:r>
-      <w:r>
-        <w:t>packages</w:t>
+        <w:t>t</w:t>
+      </w:r>
+      <w:r>
+        <w:t xml:space="preserve">o talk </w:t>
+      </w:r>
+      <w:r>
+        <w:t xml:space="preserve">properly about </w:t>
+      </w:r>
+      <w:r>
+        <w:t xml:space="preserve">their </w:t>
+      </w:r>
+      <w:r>
+        <w:t>properties</w:t>
+      </w:r>
+      <w:r>
+        <w:t>.</w:t>
+      </w:r>
+      <w:r>
+        <w:t xml:space="preserve"> We will discuss the </w:t>
+      </w:r>
+      <w:r>
+        <w:t>Graphic</w:t>
+      </w:r>
+      <w:r>
+        <w:t xml:space="preserve">s, </w:t>
+      </w:r>
+      <w:r>
+        <w:t>Playground</w:t>
       </w:r>
       <w:r>
         <w:t xml:space="preserve"> </w:t>
       </w:r>
       <w:r>
-        <w:t>t</w:t>
-      </w:r>
-      <w:r>
-        <w:t xml:space="preserve">o talk </w:t>
-      </w:r>
-      <w:r>
-        <w:t xml:space="preserve">properly </w:t>
-      </w:r>
-      <w:r>
-        <w:t xml:space="preserve">about </w:t>
-      </w:r>
-      <w:r>
-        <w:t xml:space="preserve">their </w:t>
-      </w:r>
-      <w:r>
-        <w:t>properties</w:t>
-      </w:r>
-      <w:r>
-        <w:t>.</w:t>
-      </w:r>
-      <w:r>
-        <w:t xml:space="preserve"> We will discuss the </w:t>
-      </w:r>
-      <w:r>
-        <w:t>Game core</w:t>
-      </w:r>
-      <w:r>
-        <w:t xml:space="preserve">, Graphical User Interface and </w:t>
+        <w:t>a</w:t>
+      </w:r>
+      <w:r>
+        <w:t xml:space="preserve">nd </w:t>
       </w:r>
       <w:r>
         <w:t>Entities clusters in the following document.</w:t>
@@ -1075,31 +1073,466 @@
     </w:p>
     <w:p>
       <w:pPr>
+        <w:pStyle w:val="Titre2"/>
+      </w:pPr>
+      <w:r>
+        <w:t>Entities display</w:t>
+      </w:r>
+    </w:p>
+    <w:p>
+      <w:pPr>
         <w:pStyle w:val="Titre1"/>
       </w:pPr>
       <w:r>
-        <w:t>Game</w:t>
-      </w:r>
-      <w:r>
-        <w:t xml:space="preserve"> core</w:t>
+        <w:t>Playground</w:t>
+      </w:r>
+    </w:p>
+    <w:p>
+      <w:pPr>
+        <w:jc w:val="both"/>
+      </w:pPr>
+      <w:r>
+        <w:t xml:space="preserve">The game is played in a different map each time you start it. The playground is a randomly-generated labyrinth, from which we will destroy some of the walls to make it more enjoyable to play (if there are wall everywhere, it’s hard to touch your opponent). </w:t>
+      </w:r>
+      <w:r>
+        <w:t>The map is only a huge matrix</w:t>
+      </w:r>
+      <w:r>
+        <w:t xml:space="preserve"> where each </w:t>
+      </w:r>
+      <w:r>
+        <w:t xml:space="preserve">box represents either a wall </w:t>
+      </w:r>
+      <w:r>
+        <w:t xml:space="preserve">(value = 1) </w:t>
+      </w:r>
+      <w:r>
+        <w:t>or an empty space</w:t>
+      </w:r>
+      <w:r>
+        <w:t xml:space="preserve"> (value = 0)</w:t>
+      </w:r>
+      <w:r>
+        <w:t>.</w:t>
       </w:r>
     </w:p>
     <w:p>
       <w:pPr>
         <w:pStyle w:val="Titre2"/>
       </w:pPr>
-      <w:proofErr w:type="spellStart"/>
-      <w:r>
-        <w:t>GamePanel</w:t>
-      </w:r>
-      <w:proofErr w:type="spellEnd"/>
+      <w:r>
+        <w:t>L</w:t>
+      </w:r>
+      <w:r>
+        <w:t>abyrinth</w:t>
+      </w:r>
+      <w:r>
+        <w:t xml:space="preserve"> generation</w:t>
+      </w:r>
+    </w:p>
+    <w:p>
+      <w:r>
+        <w:t xml:space="preserve">To generate a labyrinth, </w:t>
+      </w:r>
+      <w:r>
+        <w:t>we will firs</w:t>
+      </w:r>
+      <w:r>
+        <w:t xml:space="preserve">t create a </w:t>
+      </w:r>
+      <w:r>
+        <w:t>paving</w:t>
+      </w:r>
+      <w:r>
+        <w:t xml:space="preserve"> </w:t>
+      </w:r>
+      <w:r>
+        <w:t>of this f</w:t>
+      </w:r>
+      <w:r>
+        <w:t>orm, of the size of our map.</w:t>
+      </w:r>
+      <w:r>
+        <w:t xml:space="preserve"> </w:t>
+      </w:r>
+      <w:r>
+        <w:t>This will be the base of the random</w:t>
+      </w:r>
+      <w:r>
+        <w:t xml:space="preserve"> generation.</w:t>
+      </w:r>
+    </w:p>
+    <w:p>
+      <w:r>
+        <w:t xml:space="preserve">Figure: </w:t>
+      </w:r>
+      <w:r>
+        <w:t>Paving at the beginning of the process</w:t>
+      </w:r>
+    </w:p>
+    <w:p>
+      <w:r>
+        <w:t>Then, we</w:t>
+      </w:r>
+      <w:r>
+        <w:t xml:space="preserve"> will</w:t>
+      </w:r>
+      <w:r>
+        <w:t xml:space="preserve"> attribute</w:t>
+      </w:r>
+      <w:r>
+        <w:t xml:space="preserve"> </w:t>
+      </w:r>
+      <w:r>
+        <w:t xml:space="preserve">to </w:t>
+      </w:r>
+      <w:r>
+        <w:t xml:space="preserve">all the white cells (which value is until now 0) </w:t>
+      </w:r>
+      <w:r>
+        <w:t>a different value</w:t>
+      </w:r>
+      <w:r>
+        <w:t xml:space="preserve">. </w:t>
+      </w:r>
+      <w:r>
+        <w:t xml:space="preserve">The goal now is to </w:t>
+      </w:r>
+      <w:r>
+        <w:t>destroy</w:t>
+      </w:r>
+      <w:r>
+        <w:t xml:space="preserve"> some </w:t>
+      </w:r>
+      <w:r>
+        <w:t>of the walls in order to have a maze</w:t>
+      </w:r>
+      <w:r>
+        <w:t>:</w:t>
+      </w:r>
+    </w:p>
+    <w:p>
+      <w:pPr>
+        <w:pStyle w:val="Paragraphedeliste"/>
+        <w:numPr>
+          <w:ilvl w:val="0"/>
+          <w:numId w:val="7"/>
+        </w:numPr>
+      </w:pPr>
+      <w:r>
+        <w:t xml:space="preserve">choose a random </w:t>
+      </w:r>
+      <w:r>
+        <w:t>column</w:t>
+      </w:r>
+      <w:r>
+        <w:t xml:space="preserve">, and select </w:t>
+      </w:r>
+      <w:r>
+        <w:t>in this column</w:t>
+      </w:r>
+      <w:r>
+        <w:t xml:space="preserve"> a cell</w:t>
+      </w:r>
+      <w:r>
+        <w:t xml:space="preserve"> that represents a wall</w:t>
+      </w:r>
+    </w:p>
+    <w:p>
+      <w:pPr>
+        <w:pStyle w:val="Paragraphedeliste"/>
+        <w:numPr>
+          <w:ilvl w:val="0"/>
+          <w:numId w:val="7"/>
+        </w:numPr>
+      </w:pPr>
+      <w:r>
+        <w:t>destroy its wall</w:t>
+      </w:r>
+    </w:p>
+    <w:p>
+      <w:pPr>
+        <w:pStyle w:val="Paragraphedeliste"/>
+        <w:numPr>
+          <w:ilvl w:val="0"/>
+          <w:numId w:val="7"/>
+        </w:numPr>
+      </w:pPr>
+      <w:r>
+        <w:t>update all of its neighbours to the same value</w:t>
+      </w:r>
+      <w:r>
+        <w:t>, to record tha</w:t>
+      </w:r>
+      <w:r>
+        <w:t>t this process has already been applied here</w:t>
+      </w:r>
+    </w:p>
+    <w:p>
+      <w:r>
+        <w:t>Repeat th</w:t>
+      </w:r>
+      <w:r>
+        <w:t>is</w:t>
+      </w:r>
+      <w:r>
+        <w:t xml:space="preserve"> process until all of the non-wall cells have</w:t>
+      </w:r>
+      <w:r>
+        <w:t xml:space="preserve"> been processed, i.e.</w:t>
+      </w:r>
+      <w:r>
+        <w:t xml:space="preserve"> have the</w:t>
+      </w:r>
+      <w:r>
+        <w:t xml:space="preserve"> same </w:t>
+      </w:r>
+      <w:r>
+        <w:t xml:space="preserve">harmony </w:t>
+      </w:r>
+      <w:r>
+        <w:t>value</w:t>
+      </w:r>
+      <w:r>
+        <w:t>.</w:t>
+      </w:r>
+    </w:p>
+    <w:p>
+      <w:r>
+        <w:t xml:space="preserve">When this process is finished, we will </w:t>
+      </w:r>
+      <w:r>
+        <w:t xml:space="preserve">remove more walls of the labyrinth to create </w:t>
+      </w:r>
+      <w:r>
+        <w:t>several possible paths</w:t>
+      </w:r>
+      <w:r>
+        <w:t xml:space="preserve"> from a place to the other. This will make the game a lot better to play, since the goal is not to find your way </w:t>
+      </w:r>
+      <w:r>
+        <w:t>through</w:t>
+      </w:r>
+      <w:r>
+        <w:t xml:space="preserve"> a labyrinth</w:t>
+      </w:r>
+      <w:r>
+        <w:t xml:space="preserve"> but to try to find</w:t>
+      </w:r>
+      <w:r>
+        <w:t xml:space="preserve"> and shoot</w:t>
+      </w:r>
+      <w:r>
+        <w:t xml:space="preserve"> at</w:t>
+      </w:r>
+      <w:r>
+        <w:t xml:space="preserve"> your opponent.</w:t>
+      </w:r>
     </w:p>
     <w:p>
       <w:pPr>
         <w:pStyle w:val="Titre2"/>
       </w:pPr>
       <w:r>
-        <w:t>Map generation</w:t>
+        <w:t>Semi-random wall removal</w:t>
+      </w:r>
+    </w:p>
+    <w:p>
+      <w:r>
+        <w:t>First, w</w:t>
+      </w:r>
+      <w:r>
+        <w:t>e’ll have to ensure that the spawn points don’t contain any walls: otherwise, the tank may spawn in a wall and won’t be able to move at all</w:t>
+      </w:r>
+      <w:r>
+        <w:t xml:space="preserve">. We define a </w:t>
+      </w:r>
+      <w:r>
+        <w:rPr>
+          <w:highlight w:val="yellow"/>
+        </w:rPr>
+        <w:t>2x2</w:t>
+      </w:r>
+      <w:r>
+        <w:t xml:space="preserve"> </w:t>
+      </w:r>
+      <w:r>
+        <w:t>cells</w:t>
+      </w:r>
+      <w:r>
+        <w:t xml:space="preserve"> </w:t>
+      </w:r>
+      <w:r>
+        <w:t>spawn zone at the top left and bottom right</w:t>
+      </w:r>
+      <w:r>
+        <w:t xml:space="preserve"> and destroy any wall in this area.</w:t>
+      </w:r>
+    </w:p>
+    <w:p>
+      <w:r>
+        <w:t xml:space="preserve">As said before, we’ll need to destroy some of the walls: this will be done randomly. As for the generation of the labyrinth, let’s choose a random column, and then a cell within this column </w:t>
+      </w:r>
+      <w:r>
+        <w:t>which contains a wall</w:t>
+      </w:r>
+      <w:r>
+        <w:t xml:space="preserve">, </w:t>
+      </w:r>
+      <w:r>
+        <w:t>and</w:t>
+      </w:r>
+      <w:r>
+        <w:t xml:space="preserve"> </w:t>
+      </w:r>
+      <w:r>
+        <w:t>change</w:t>
+      </w:r>
+      <w:r>
+        <w:t xml:space="preserve"> it</w:t>
+      </w:r>
+      <w:r>
+        <w:t>s value</w:t>
+      </w:r>
+      <w:r>
+        <w:t xml:space="preserve"> by 0.</w:t>
+      </w:r>
+      <w:r>
+        <w:t xml:space="preserve"> Repeat</w:t>
+      </w:r>
+      <w:r>
+        <w:t xml:space="preserve"> this</w:t>
+      </w:r>
+      <w:r>
+        <w:t xml:space="preserve"> an arbitrary number of times,</w:t>
+      </w:r>
+      <w:r>
+        <w:t xml:space="preserve"> chosen such that generally the </w:t>
+      </w:r>
+      <w:r>
+        <w:t xml:space="preserve">map is sufficiently </w:t>
+      </w:r>
+      <w:r>
+        <w:t>empty</w:t>
+      </w:r>
+      <w:r>
+        <w:t>.</w:t>
+      </w:r>
+    </w:p>
+    <w:p>
+      <w:r>
+        <w:t>Then, we will destroy any lone wall</w:t>
+      </w:r>
+      <w:r>
+        <w:t xml:space="preserve"> (a tile where all of its neighbours is not a wall)</w:t>
+      </w:r>
+      <w:r>
+        <w:t xml:space="preserve"> if there is any</w:t>
+      </w:r>
+      <w:r>
+        <w:t xml:space="preserve">, and replace all of the non-wall cells by </w:t>
+      </w:r>
+      <w:r>
+        <w:t>a 0 value (instead of the “harmony value”)</w:t>
+      </w:r>
+      <w:r>
+        <w:t>.</w:t>
+      </w:r>
+    </w:p>
+    <w:p>
+      <w:pPr>
+        <w:pStyle w:val="Titre2"/>
+      </w:pPr>
+      <w:r>
+        <w:t>From matrix to Tiles</w:t>
+      </w:r>
+    </w:p>
+    <w:p>
+      <w:r>
+        <w:t xml:space="preserve">We now have a matrix with only zeros and ones. </w:t>
+      </w:r>
+      <w:r>
+        <w:t>The only thing to do, is convert</w:t>
+      </w:r>
+      <w:r>
+        <w:t xml:space="preserve"> th</w:t>
+      </w:r>
+      <w:r>
+        <w:t xml:space="preserve">e walls </w:t>
+      </w:r>
+      <w:r>
+        <w:t>to actual tiles,</w:t>
+      </w:r>
+      <w:r>
+        <w:t xml:space="preserve"> with the properties associated.</w:t>
+      </w:r>
+    </w:p>
+    <w:p>
+      <w:r>
+        <w:t xml:space="preserve">Each wall </w:t>
+      </w:r>
+      <w:r>
+        <w:t xml:space="preserve">will have a different </w:t>
+      </w:r>
+      <w:r>
+        <w:t>look and properties</w:t>
+      </w:r>
+      <w:r>
+        <w:t xml:space="preserve"> depending if it has any wall neighbour</w:t>
+      </w:r>
+      <w:r>
+        <w:t xml:space="preserve">. </w:t>
+      </w:r>
+      <w:r>
+        <w:t>Hence we will check if each wall</w:t>
+      </w:r>
+      <w:r>
+        <w:t xml:space="preserve"> cell</w:t>
+      </w:r>
+      <w:r>
+        <w:t xml:space="preserve"> have any wall neighbour, and create </w:t>
+      </w:r>
+      <w:r>
+        <w:t xml:space="preserve">a </w:t>
+      </w:r>
+      <w:r>
+        <w:t>tiles array</w:t>
+      </w:r>
+      <w:r>
+        <w:t xml:space="preserve"> regrouping these </w:t>
+      </w:r>
+      <w:r>
+        <w:t>information</w:t>
+      </w:r>
+      <w:r>
+        <w:t>.</w:t>
+      </w:r>
+      <w:r>
+        <w:t xml:space="preserve"> </w:t>
+      </w:r>
+      <w:r>
+        <w:t xml:space="preserve">This tiles array is also a matrix, of the same size as the previous one, the only difference </w:t>
+      </w:r>
+      <w:r>
+        <w:lastRenderedPageBreak/>
+        <w:t xml:space="preserve">is that it contains “Tile” objects instead of integers. </w:t>
+      </w:r>
+      <w:r>
+        <w:t>If the cell is not</w:t>
+      </w:r>
+      <w:r>
+        <w:t xml:space="preserve"> a wall, it will also create a Tile using the second constructor</w:t>
+      </w:r>
+      <w:r>
+        <w:t xml:space="preserve"> of the “Tile” class</w:t>
+      </w:r>
+      <w:r>
+        <w:t>.</w:t>
+      </w:r>
+    </w:p>
+    <w:p>
+      <w:r>
+        <w:t>IMAGE OF DIFFERENT WALLS</w:t>
       </w:r>
     </w:p>
     <w:p>
@@ -1144,13 +1577,297 @@
     </w:p>
     <w:p>
       <w:pPr>
+        <w:ind w:firstLine="360"/>
+        <w:jc w:val="both"/>
+      </w:pPr>
+      <w:r>
+        <w:t>Eventually</w:t>
+      </w:r>
+      <w:r>
+        <w:t xml:space="preserve">, this </w:t>
+      </w:r>
+      <w:r>
+        <w:t xml:space="preserve">project was a great way to </w:t>
+      </w:r>
+      <w:r>
+        <w:t>widen</w:t>
+      </w:r>
+      <w:r>
+        <w:t xml:space="preserve"> </w:t>
+      </w:r>
+      <w:r>
+        <w:t xml:space="preserve">our knowledge in </w:t>
+      </w:r>
+      <w:r>
+        <w:t xml:space="preserve">computer science. </w:t>
+      </w:r>
+      <w:r>
+        <w:t xml:space="preserve">Indeed, </w:t>
+      </w:r>
+      <w:r>
+        <w:t>we</w:t>
+      </w:r>
+      <w:r>
+        <w:t xml:space="preserve"> </w:t>
+      </w:r>
+      <w:r>
+        <w:t xml:space="preserve">never actually did a </w:t>
+      </w:r>
+      <w:r>
+        <w:t>constantly updating script</w:t>
+      </w:r>
+      <w:r>
+        <w:t xml:space="preserve">, </w:t>
+      </w:r>
+      <w:r>
+        <w:t xml:space="preserve">which here </w:t>
+      </w:r>
+      <w:r>
+        <w:t>checks at every run positions, collisions</w:t>
+      </w:r>
+      <w:r>
+        <w:t xml:space="preserve"> and</w:t>
+      </w:r>
+      <w:r>
+        <w:t xml:space="preserve"> trajectories.</w:t>
+      </w:r>
+      <w:r>
+        <w:t xml:space="preserve"> </w:t>
+      </w:r>
+      <w:r>
+        <w:t xml:space="preserve">Another challenge was to </w:t>
+      </w:r>
+      <w:r>
+        <w:t>synchronise</w:t>
+      </w:r>
+      <w:r>
+        <w:t xml:space="preserve"> our code</w:t>
+      </w:r>
+      <w:r>
+        <w:t xml:space="preserve">: we </w:t>
+      </w:r>
+      <w:r>
+        <w:t>chose to use git, but</w:t>
+      </w:r>
+      <w:r>
+        <w:t xml:space="preserve"> we had to </w:t>
+      </w:r>
+      <w:r>
+        <w:t>get used to the command-line</w:t>
+      </w:r>
+      <w:r>
+        <w:t xml:space="preserve"> </w:t>
+      </w:r>
+      <w:r>
+        <w:t>interface</w:t>
+      </w:r>
+      <w:r>
+        <w:t>.</w:t>
+      </w:r>
+      <w:r>
+        <w:t xml:space="preserve"> However, we </w:t>
+      </w:r>
+      <w:r>
+        <w:t xml:space="preserve">did regular meetings to </w:t>
+      </w:r>
+      <w:r>
+        <w:t xml:space="preserve">give an </w:t>
+      </w:r>
+      <w:r>
+        <w:t xml:space="preserve">update on </w:t>
+      </w:r>
+      <w:r>
+        <w:t>each one’s</w:t>
+      </w:r>
+      <w:r>
+        <w:t xml:space="preserve"> advancement of the project, </w:t>
+      </w:r>
+      <w:r>
+        <w:t xml:space="preserve">what </w:t>
+      </w:r>
+      <w:r>
+        <w:t>are</w:t>
+      </w:r>
+      <w:r>
+        <w:t xml:space="preserve"> the new priorit</w:t>
+      </w:r>
+      <w:r>
+        <w:t>ies</w:t>
+      </w:r>
+      <w:r>
+        <w:t xml:space="preserve"> </w:t>
+      </w:r>
+      <w:r>
+        <w:t>and</w:t>
+      </w:r>
+      <w:r>
+        <w:t xml:space="preserve"> to discuss algorithm strategies (for example, how to manage collisions)</w:t>
+      </w:r>
+      <w:r>
+        <w:t>.</w:t>
+      </w:r>
+      <w:r>
+        <w:t xml:space="preserve"> We definitely understood the need for comments in the code</w:t>
+      </w:r>
+      <w:r>
+        <w:t xml:space="preserve"> </w:t>
+      </w:r>
+      <w:r>
+        <w:t xml:space="preserve">such that others can easily figure out what </w:t>
+      </w:r>
+      <w:r>
+        <w:t>has been done, and how.</w:t>
+      </w:r>
+    </w:p>
+    <w:p>
+      <w:pPr>
+        <w:ind w:firstLine="360"/>
+        <w:jc w:val="both"/>
+      </w:pPr>
+      <w:r>
+        <w:t>Globally, it was a</w:t>
+      </w:r>
+      <w:r>
+        <w:t xml:space="preserve">n entertaining </w:t>
+      </w:r>
+      <w:r>
+        <w:t>project to do</w:t>
+      </w:r>
+      <w:r>
+        <w:t xml:space="preserve"> even if it was sometimes tedious</w:t>
+      </w:r>
+      <w:r>
+        <w:t xml:space="preserve">, for example when we had to identify what was the origin of a bug, and then </w:t>
+      </w:r>
+      <w:r>
+        <w:t>find a way to correct it.</w:t>
+      </w:r>
+      <w:r>
+        <w:t xml:space="preserve"> </w:t>
+      </w:r>
+      <w:r>
+        <w:t xml:space="preserve">The final program </w:t>
+      </w:r>
+      <w:r>
+        <w:t>is within our expectations</w:t>
+      </w:r>
+      <w:r>
+        <w:t>: we have a functional game</w:t>
+      </w:r>
+      <w:r>
+        <w:t>, with pretty good</w:t>
+      </w:r>
+      <w:r>
+        <w:t xml:space="preserve"> collisions, </w:t>
+      </w:r>
+      <w:r>
+        <w:t xml:space="preserve">cool </w:t>
+      </w:r>
+      <w:r>
+        <w:t>additional</w:t>
+      </w:r>
+      <w:r>
+        <w:t xml:space="preserve"> features</w:t>
+      </w:r>
+      <w:r>
+        <w:t xml:space="preserve"> (as tanks</w:t>
+      </w:r>
+      <w:r>
+        <w:t xml:space="preserve"> with super </w:t>
+      </w:r>
+      <w:r>
+        <w:t>capacities</w:t>
+      </w:r>
+      <w:r>
+        <w:t>)</w:t>
+      </w:r>
+      <w:r>
+        <w:t xml:space="preserve">. </w:t>
+      </w:r>
+      <w:r>
+        <w:t>Nevertheless, we can still improve</w:t>
+      </w:r>
+      <w:r>
+        <w:t xml:space="preserve"> the launch time</w:t>
+      </w:r>
+      <w:r>
+        <w:t>, or add “loading” widows</w:t>
+      </w:r>
+      <w:r>
+        <w:t xml:space="preserve"> </w:t>
+      </w:r>
+      <w:r>
+        <w:t xml:space="preserve">to ensure the </w:t>
+      </w:r>
+      <w:r>
+        <w:t>user that the game didn’t crash</w:t>
+      </w:r>
+      <w:r>
+        <w:t>.</w:t>
+      </w:r>
+      <w:r>
+        <w:t xml:space="preserve"> </w:t>
+      </w:r>
+      <w:r>
+        <w:t xml:space="preserve">Also, </w:t>
+      </w:r>
+      <w:r>
+        <w:t xml:space="preserve">bullets </w:t>
+      </w:r>
+      <w:r>
+        <w:t>collisions</w:t>
+      </w:r>
+      <w:r>
+        <w:t xml:space="preserve"> may be</w:t>
+      </w:r>
+      <w:r>
+        <w:t xml:space="preserve"> </w:t>
+      </w:r>
+      <w:r>
+        <w:t xml:space="preserve">weird </w:t>
+      </w:r>
+      <w:r>
+        <w:t xml:space="preserve">in some specific cases, which must be improved. </w:t>
+      </w:r>
+      <w:r>
+        <w:t xml:space="preserve">Maybe we could improve the </w:t>
+      </w:r>
+      <w:r>
+        <w:t>management</w:t>
+      </w:r>
+      <w:r>
+        <w:t xml:space="preserve"> of memory, </w:t>
+      </w:r>
+      <w:r>
+        <w:t xml:space="preserve">with </w:t>
+      </w:r>
+      <w:r>
+        <w:t>the use of graphics card</w:t>
+      </w:r>
+      <w:r>
+        <w:t>s</w:t>
+      </w:r>
+      <w:r>
+        <w:t xml:space="preserve"> for</w:t>
+      </w:r>
+      <w:r>
+        <w:t xml:space="preserve"> all the display package</w:t>
+      </w:r>
+      <w:r>
+        <w:t xml:space="preserve"> (images, animations, interface)</w:t>
+      </w:r>
+      <w:r>
+        <w:t>.</w:t>
+      </w:r>
+    </w:p>
+    <w:p>
+      <w:pPr>
         <w:pStyle w:val="Titre1"/>
       </w:pPr>
       <w:r>
         <w:t>Bibliography</w:t>
       </w:r>
     </w:p>
-    <w:p/>
     <w:p>
       <w:pPr>
         <w:pStyle w:val="Paragraphedeliste"/>
@@ -1159,11 +1876,9 @@
           <w:numId w:val="5"/>
         </w:numPr>
       </w:pPr>
-      <w:proofErr w:type="spellStart"/>
       <w:r>
         <w:t>RyiSnow</w:t>
       </w:r>
-      <w:proofErr w:type="spellEnd"/>
       <w:r>
         <w:t xml:space="preserve"> </w:t>
       </w:r>
@@ -1183,16 +1898,13 @@
         <w:t xml:space="preserve"> </w:t>
       </w:r>
       <w:r>
-        <w:t>2022</w:t>
-      </w:r>
-      <w:r>
-        <w:t xml:space="preserve">, </w:t>
-      </w:r>
-      <w:r>
-        <w:t>ma</w:t>
-      </w:r>
-      <w:r>
-        <w:t xml:space="preserve">rch </w:t>
+        <w:t xml:space="preserve">2022, </w:t>
+      </w:r>
+      <w:r>
+        <w:t>M</w:t>
+      </w:r>
+      <w:r>
+        <w:t xml:space="preserve">arch </w:t>
       </w:r>
       <w:r>
         <w:t>25</w:t>
@@ -1369,6 +2081,231 @@
     </w:lvl>
   </w:abstractNum>
   <w:abstractNum w:abstractNumId="1" w15:restartNumberingAfterBreak="0">
+    <w:nsid w:val="5BAF193A"/>
+    <w:multiLevelType w:val="hybridMultilevel"/>
+    <w:tmpl w:val="A4DAC846"/>
+    <w:lvl w:ilvl="0" w:tplc="ED3CB202">
+      <w:start w:val="2"/>
+      <w:numFmt w:val="bullet"/>
+      <w:lvlText w:val="-"/>
+      <w:lvlJc w:val="left"/>
+      <w:pPr>
+        <w:ind w:left="720" w:hanging="360"/>
+      </w:pPr>
+      <w:rPr>
+        <w:rFonts w:ascii="Calibri" w:eastAsiaTheme="minorHAnsi" w:hAnsi="Calibri" w:cs="Calibri" w:hint="default"/>
+      </w:rPr>
+    </w:lvl>
+    <w:lvl w:ilvl="1" w:tplc="08090003" w:tentative="1">
+      <w:start w:val="1"/>
+      <w:numFmt w:val="bullet"/>
+      <w:lvlText w:val="o"/>
+      <w:lvlJc w:val="left"/>
+      <w:pPr>
+        <w:ind w:left="1440" w:hanging="360"/>
+      </w:pPr>
+      <w:rPr>
+        <w:rFonts w:ascii="Courier New" w:hAnsi="Courier New" w:cs="Courier New" w:hint="default"/>
+      </w:rPr>
+    </w:lvl>
+    <w:lvl w:ilvl="2" w:tplc="08090005" w:tentative="1">
+      <w:start w:val="1"/>
+      <w:numFmt w:val="bullet"/>
+      <w:lvlText w:val=""/>
+      <w:lvlJc w:val="left"/>
+      <w:pPr>
+        <w:ind w:left="2160" w:hanging="360"/>
+      </w:pPr>
+      <w:rPr>
+        <w:rFonts w:ascii="Wingdings" w:hAnsi="Wingdings" w:hint="default"/>
+      </w:rPr>
+    </w:lvl>
+    <w:lvl w:ilvl="3" w:tplc="08090001" w:tentative="1">
+      <w:start w:val="1"/>
+      <w:numFmt w:val="bullet"/>
+      <w:lvlText w:val=""/>
+      <w:lvlJc w:val="left"/>
+      <w:pPr>
+        <w:ind w:left="2880" w:hanging="360"/>
+      </w:pPr>
+      <w:rPr>
+        <w:rFonts w:ascii="Symbol" w:hAnsi="Symbol" w:hint="default"/>
+      </w:rPr>
+    </w:lvl>
+    <w:lvl w:ilvl="4" w:tplc="08090003" w:tentative="1">
+      <w:start w:val="1"/>
+      <w:numFmt w:val="bullet"/>
+      <w:lvlText w:val="o"/>
+      <w:lvlJc w:val="left"/>
+      <w:pPr>
+        <w:ind w:left="3600" w:hanging="360"/>
+      </w:pPr>
+      <w:rPr>
+        <w:rFonts w:ascii="Courier New" w:hAnsi="Courier New" w:cs="Courier New" w:hint="default"/>
+      </w:rPr>
+    </w:lvl>
+    <w:lvl w:ilvl="5" w:tplc="08090005" w:tentative="1">
+      <w:start w:val="1"/>
+      <w:numFmt w:val="bullet"/>
+      <w:lvlText w:val=""/>
+      <w:lvlJc w:val="left"/>
+      <w:pPr>
+        <w:ind w:left="4320" w:hanging="360"/>
+      </w:pPr>
+      <w:rPr>
+        <w:rFonts w:ascii="Wingdings" w:hAnsi="Wingdings" w:hint="default"/>
+      </w:rPr>
+    </w:lvl>
+    <w:lvl w:ilvl="6" w:tplc="08090001" w:tentative="1">
+      <w:start w:val="1"/>
+      <w:numFmt w:val="bullet"/>
+      <w:lvlText w:val=""/>
+      <w:lvlJc w:val="left"/>
+      <w:pPr>
+        <w:ind w:left="5040" w:hanging="360"/>
+      </w:pPr>
+      <w:rPr>
+        <w:rFonts w:ascii="Symbol" w:hAnsi="Symbol" w:hint="default"/>
+      </w:rPr>
+    </w:lvl>
+    <w:lvl w:ilvl="7" w:tplc="08090003" w:tentative="1">
+      <w:start w:val="1"/>
+      <w:numFmt w:val="bullet"/>
+      <w:lvlText w:val="o"/>
+      <w:lvlJc w:val="left"/>
+      <w:pPr>
+        <w:ind w:left="5760" w:hanging="360"/>
+      </w:pPr>
+      <w:rPr>
+        <w:rFonts w:ascii="Courier New" w:hAnsi="Courier New" w:cs="Courier New" w:hint="default"/>
+      </w:rPr>
+    </w:lvl>
+    <w:lvl w:ilvl="8" w:tplc="08090005" w:tentative="1">
+      <w:start w:val="1"/>
+      <w:numFmt w:val="bullet"/>
+      <w:lvlText w:val=""/>
+      <w:lvlJc w:val="left"/>
+      <w:pPr>
+        <w:ind w:left="6480" w:hanging="360"/>
+      </w:pPr>
+      <w:rPr>
+        <w:rFonts w:ascii="Wingdings" w:hAnsi="Wingdings" w:hint="default"/>
+      </w:rPr>
+    </w:lvl>
+  </w:abstractNum>
+  <w:abstractNum w:abstractNumId="2" w15:restartNumberingAfterBreak="0">
+    <w:nsid w:val="62397FA4"/>
+    <w:multiLevelType w:val="hybridMultilevel"/>
+    <w:tmpl w:val="CDC82CF8"/>
+    <w:lvl w:ilvl="0" w:tplc="E9E49294">
+      <w:numFmt w:val="bullet"/>
+      <w:lvlText w:val="-"/>
+      <w:lvlJc w:val="left"/>
+      <w:pPr>
+        <w:ind w:left="720" w:hanging="360"/>
+      </w:pPr>
+      <w:rPr>
+        <w:rFonts w:ascii="Calibri" w:eastAsiaTheme="minorHAnsi" w:hAnsi="Calibri" w:cs="Calibri" w:hint="default"/>
+      </w:rPr>
+    </w:lvl>
+    <w:lvl w:ilvl="1" w:tplc="08090003" w:tentative="1">
+      <w:start w:val="1"/>
+      <w:numFmt w:val="bullet"/>
+      <w:lvlText w:val="o"/>
+      <w:lvlJc w:val="left"/>
+      <w:pPr>
+        <w:ind w:left="1440" w:hanging="360"/>
+      </w:pPr>
+      <w:rPr>
+        <w:rFonts w:ascii="Courier New" w:hAnsi="Courier New" w:cs="Courier New" w:hint="default"/>
+      </w:rPr>
+    </w:lvl>
+    <w:lvl w:ilvl="2" w:tplc="08090005" w:tentative="1">
+      <w:start w:val="1"/>
+      <w:numFmt w:val="bullet"/>
+      <w:lvlText w:val=""/>
+      <w:lvlJc w:val="left"/>
+      <w:pPr>
+        <w:ind w:left="2160" w:hanging="360"/>
+      </w:pPr>
+      <w:rPr>
+        <w:rFonts w:ascii="Wingdings" w:hAnsi="Wingdings" w:hint="default"/>
+      </w:rPr>
+    </w:lvl>
+    <w:lvl w:ilvl="3" w:tplc="08090001" w:tentative="1">
+      <w:start w:val="1"/>
+      <w:numFmt w:val="bullet"/>
+      <w:lvlText w:val=""/>
+      <w:lvlJc w:val="left"/>
+      <w:pPr>
+        <w:ind w:left="2880" w:hanging="360"/>
+      </w:pPr>
+      <w:rPr>
+        <w:rFonts w:ascii="Symbol" w:hAnsi="Symbol" w:hint="default"/>
+      </w:rPr>
+    </w:lvl>
+    <w:lvl w:ilvl="4" w:tplc="08090003" w:tentative="1">
+      <w:start w:val="1"/>
+      <w:numFmt w:val="bullet"/>
+      <w:lvlText w:val="o"/>
+      <w:lvlJc w:val="left"/>
+      <w:pPr>
+        <w:ind w:left="3600" w:hanging="360"/>
+      </w:pPr>
+      <w:rPr>
+        <w:rFonts w:ascii="Courier New" w:hAnsi="Courier New" w:cs="Courier New" w:hint="default"/>
+      </w:rPr>
+    </w:lvl>
+    <w:lvl w:ilvl="5" w:tplc="08090005" w:tentative="1">
+      <w:start w:val="1"/>
+      <w:numFmt w:val="bullet"/>
+      <w:lvlText w:val=""/>
+      <w:lvlJc w:val="left"/>
+      <w:pPr>
+        <w:ind w:left="4320" w:hanging="360"/>
+      </w:pPr>
+      <w:rPr>
+        <w:rFonts w:ascii="Wingdings" w:hAnsi="Wingdings" w:hint="default"/>
+      </w:rPr>
+    </w:lvl>
+    <w:lvl w:ilvl="6" w:tplc="08090001" w:tentative="1">
+      <w:start w:val="1"/>
+      <w:numFmt w:val="bullet"/>
+      <w:lvlText w:val=""/>
+      <w:lvlJc w:val="left"/>
+      <w:pPr>
+        <w:ind w:left="5040" w:hanging="360"/>
+      </w:pPr>
+      <w:rPr>
+        <w:rFonts w:ascii="Symbol" w:hAnsi="Symbol" w:hint="default"/>
+      </w:rPr>
+    </w:lvl>
+    <w:lvl w:ilvl="7" w:tplc="08090003" w:tentative="1">
+      <w:start w:val="1"/>
+      <w:numFmt w:val="bullet"/>
+      <w:lvlText w:val="o"/>
+      <w:lvlJc w:val="left"/>
+      <w:pPr>
+        <w:ind w:left="5760" w:hanging="360"/>
+      </w:pPr>
+      <w:rPr>
+        <w:rFonts w:ascii="Courier New" w:hAnsi="Courier New" w:cs="Courier New" w:hint="default"/>
+      </w:rPr>
+    </w:lvl>
+    <w:lvl w:ilvl="8" w:tplc="08090005" w:tentative="1">
+      <w:start w:val="1"/>
+      <w:numFmt w:val="bullet"/>
+      <w:lvlText w:val=""/>
+      <w:lvlJc w:val="left"/>
+      <w:pPr>
+        <w:ind w:left="6480" w:hanging="360"/>
+      </w:pPr>
+      <w:rPr>
+        <w:rFonts w:ascii="Wingdings" w:hAnsi="Wingdings" w:hint="default"/>
+      </w:rPr>
+    </w:lvl>
+  </w:abstractNum>
+  <w:abstractNum w:abstractNumId="3" w15:restartNumberingAfterBreak="0">
     <w:nsid w:val="62C030E5"/>
     <w:multiLevelType w:val="hybridMultilevel"/>
     <w:tmpl w:val="8D8486B0"/>
@@ -1481,7 +2418,7 @@
       </w:rPr>
     </w:lvl>
   </w:abstractNum>
-  <w:abstractNum w:abstractNumId="2" w15:restartNumberingAfterBreak="0">
+  <w:abstractNum w:abstractNumId="4" w15:restartNumberingAfterBreak="0">
     <w:nsid w:val="66174BD9"/>
     <w:multiLevelType w:val="hybridMultilevel"/>
     <w:tmpl w:val="12D2630C"/>
@@ -1593,7 +2530,7 @@
       </w:rPr>
     </w:lvl>
   </w:abstractNum>
-  <w:abstractNum w:abstractNumId="3" w15:restartNumberingAfterBreak="0">
+  <w:abstractNum w:abstractNumId="5" w15:restartNumberingAfterBreak="0">
     <w:nsid w:val="6A2E25E3"/>
     <w:multiLevelType w:val="multilevel"/>
     <w:tmpl w:val="08090027"/>
@@ -1688,7 +2625,7 @@
       </w:pPr>
     </w:lvl>
   </w:abstractNum>
-  <w:abstractNum w:abstractNumId="4" w15:restartNumberingAfterBreak="0">
+  <w:abstractNum w:abstractNumId="6" w15:restartNumberingAfterBreak="0">
     <w:nsid w:val="7A8A56A9"/>
     <w:multiLevelType w:val="hybridMultilevel"/>
     <w:tmpl w:val="4D063476"/>
@@ -1778,19 +2715,25 @@
     </w:lvl>
   </w:abstractNum>
   <w:num w:numId="1">
-    <w:abstractNumId w:val="2"/>
+    <w:abstractNumId w:val="4"/>
   </w:num>
   <w:num w:numId="2">
-    <w:abstractNumId w:val="4"/>
+    <w:abstractNumId w:val="6"/>
   </w:num>
   <w:num w:numId="3">
     <w:abstractNumId w:val="0"/>
   </w:num>
   <w:num w:numId="4">
+    <w:abstractNumId w:val="5"/>
+  </w:num>
+  <w:num w:numId="5">
     <w:abstractNumId w:val="3"/>
   </w:num>
-  <w:num w:numId="5">
+  <w:num w:numId="6">
     <w:abstractNumId w:val="1"/>
+  </w:num>
+  <w:num w:numId="7">
+    <w:abstractNumId w:val="2"/>
   </w:num>
 </w:numbering>
 </file>

</xml_diff>